<commit_message>
model performance increasing ubdate
</commit_message>
<xml_diff>
--- a/Emails Campains Analysis Report.docx
+++ b/Emails Campains Analysis Report.docx
@@ -3966,25 +3966,7 @@
           <w:sz w:val="32"/>
           <w:szCs w:val="32"/>
         </w:rPr>
-        <w:t xml:space="preserve"> of including (</w:t>
-      </w:r>
-      <w:r>
-        <w:rPr>
-          <w:b/>
-          <w:bCs/>
-          <w:sz w:val="32"/>
-          <w:szCs w:val="32"/>
-        </w:rPr>
-        <w:t>Product</w:t>
-      </w:r>
-      <w:r>
-        <w:rPr>
-          <w:b/>
-          <w:bCs/>
-          <w:sz w:val="32"/>
-          <w:szCs w:val="32"/>
-        </w:rPr>
-        <w:t>)</w:t>
+        <w:t xml:space="preserve"> of including (Product)</w:t>
       </w:r>
       <w:r>
         <w:rPr>
@@ -4102,16 +4084,7 @@
                 <w:sz w:val="32"/>
                 <w:szCs w:val="32"/>
               </w:rPr>
-              <w:t>Product</w:t>
-            </w:r>
-            <w:r>
-              <w:rPr>
-                <w:b/>
-                <w:bCs/>
-                <w:sz w:val="32"/>
-                <w:szCs w:val="32"/>
-              </w:rPr>
-              <w:t xml:space="preserve"> included</w:t>
+              <w:t>Product included</w:t>
             </w:r>
           </w:p>
         </w:tc>
@@ -4200,16 +4173,7 @@
                 <w:sz w:val="32"/>
                 <w:szCs w:val="32"/>
               </w:rPr>
-              <w:t>Product</w:t>
-            </w:r>
-            <w:r>
-              <w:rPr>
-                <w:b/>
-                <w:bCs/>
-                <w:sz w:val="32"/>
-                <w:szCs w:val="32"/>
-              </w:rPr>
-              <w:t xml:space="preserve"> not include</w:t>
+              <w:t>Product not include</w:t>
             </w:r>
           </w:p>
         </w:tc>
@@ -4280,14 +4244,7 @@
           <w:sz w:val="28"/>
           <w:szCs w:val="28"/>
         </w:rPr>
-        <w:t xml:space="preserve">** </w:t>
-      </w:r>
-      <w:r>
-        <w:rPr>
-          <w:sz w:val="28"/>
-          <w:szCs w:val="28"/>
-        </w:rPr>
-        <w:t xml:space="preserve">Product </w:t>
+        <w:t xml:space="preserve">** Product </w:t>
       </w:r>
       <w:r>
         <w:rPr>
@@ -4301,14 +4258,7 @@
           <w:sz w:val="28"/>
           <w:szCs w:val="28"/>
         </w:rPr>
-        <w:t xml:space="preserve">will </w:t>
-      </w:r>
-      <w:r>
-        <w:rPr>
-          <w:sz w:val="28"/>
-          <w:szCs w:val="28"/>
-        </w:rPr>
-        <w:t>Increase</w:t>
+        <w:t>will Increase</w:t>
       </w:r>
       <w:r>
         <w:rPr>
@@ -4338,14 +4288,7 @@
           <w:sz w:val="28"/>
           <w:szCs w:val="28"/>
         </w:rPr>
-        <w:t xml:space="preserve"> it will</w:t>
-      </w:r>
-      <w:r>
-        <w:rPr>
-          <w:sz w:val="28"/>
-          <w:szCs w:val="28"/>
-        </w:rPr>
-        <w:t xml:space="preserve"> decrease</w:t>
+        <w:t xml:space="preserve"> it will decrease</w:t>
       </w:r>
       <w:r>
         <w:rPr>
@@ -4382,14 +4325,7 @@
           <w:sz w:val="28"/>
           <w:szCs w:val="28"/>
         </w:rPr>
-        <w:t xml:space="preserve">his result needs more analysis to confirm and </w:t>
-      </w:r>
-      <w:r>
-        <w:rPr>
-          <w:sz w:val="28"/>
-          <w:szCs w:val="28"/>
-        </w:rPr>
-        <w:t>understand)</w:t>
+        <w:t>his result needs more analysis to confirm and understand)</w:t>
       </w:r>
     </w:p>
     <w:p>
@@ -4868,7 +4804,16 @@
           <w:sz w:val="32"/>
           <w:szCs w:val="32"/>
         </w:rPr>
-        <w:t xml:space="preserve"> is R2 = 66% , and there is a good space for improvement if there is more historical data , and more computational power</w:t>
+        <w:t xml:space="preserve"> is R2 = 78</w:t>
+      </w:r>
+      <w:r>
+        <w:rPr>
+          <w:b/>
+          <w:bCs/>
+          <w:sz w:val="32"/>
+          <w:szCs w:val="32"/>
+        </w:rPr>
+        <w:t>% , and there is a good space for improvement if there is more historical data , and more computational power</w:t>
       </w:r>
     </w:p>
     <w:p>
@@ -5063,8 +5008,10 @@
           <w:sz w:val="32"/>
           <w:szCs w:val="32"/>
         </w:rPr>
-        <w:t>51</w:t>
-      </w:r>
+        <w:t>66</w:t>
+      </w:r>
+      <w:bookmarkStart w:id="0" w:name="_GoBack"/>
+      <w:bookmarkEnd w:id="0"/>
       <w:r>
         <w:rPr>
           <w:b/>
@@ -5709,8 +5656,6 @@
         </w:rPr>
         <w:t xml:space="preserve">         </w:t>
       </w:r>
-      <w:bookmarkStart w:id="0" w:name="_GoBack"/>
-      <w:bookmarkEnd w:id="0"/>
     </w:p>
     <w:sectPr>
       <w:pgSz w:w="12240" w:h="15840"/>

</xml_diff>